<commit_message>
Ispravljeni defekti u SSU Pregled sadrzaja i u SSU Promena cene igraca
</commit_message>
<xml_diff>
--- a/SSU/Slucaj upotrebe-Pregleda sadrzaja.docx
+++ b/SSU/Slucaj upotrebe-Pregleda sadrzaja.docx
@@ -4162,6 +4162,9 @@
         <w:ind w:left="1440" w:hanging="360"/>
         <w:jc w:val="both"/>
       </w:pPr>
+      <w:r>
+        <w:t xml:space="preserve"> </w:t>
+      </w:r>
       <w:proofErr w:type="spellStart"/>
       <w:r>
         <w:t>Uspešna</w:t>
@@ -4838,12 +4841,231 @@
     <w:p>
       <w:pPr>
         <w:pStyle w:val="ListParagraph"/>
+        <w:ind w:left="2520"/>
+        <w:jc w:val="both"/>
+      </w:pPr>
+    </w:p>
+    <w:p>
+      <w:pPr>
+        <w:pStyle w:val="ListParagraph"/>
+        <w:numPr>
+          <w:ilvl w:val="2"/>
+          <w:numId w:val="8"/>
+        </w:numPr>
+        <w:ind w:left="1560" w:hanging="426"/>
+        <w:jc w:val="both"/>
+      </w:pPr>
+      <w:proofErr w:type="spellStart"/>
+      <w:r>
+        <w:t>Nema</w:t>
+      </w:r>
+      <w:proofErr w:type="spellEnd"/>
+      <w:r>
+        <w:t xml:space="preserve"> </w:t>
+      </w:r>
+      <w:proofErr w:type="spellStart"/>
+      <w:r>
+        <w:t>rezultata</w:t>
+      </w:r>
+      <w:proofErr w:type="spellEnd"/>
+      <w:r>
+        <w:t xml:space="preserve"> </w:t>
+      </w:r>
+      <w:proofErr w:type="spellStart"/>
+      <w:r>
+        <w:t>za</w:t>
+      </w:r>
+      <w:proofErr w:type="spellEnd"/>
+      <w:r>
+        <w:t xml:space="preserve"> </w:t>
+      </w:r>
+      <w:proofErr w:type="spellStart"/>
+      <w:r>
+        <w:t>zadati</w:t>
+      </w:r>
+      <w:proofErr w:type="spellEnd"/>
+      <w:r>
+        <w:t xml:space="preserve"> </w:t>
+      </w:r>
+      <w:proofErr w:type="spellStart"/>
+      <w:r>
+        <w:t>kriterijium</w:t>
+      </w:r>
+      <w:proofErr w:type="spellEnd"/>
+      <w:r>
+        <w:t xml:space="preserve"> </w:t>
+      </w:r>
+      <w:proofErr w:type="spellStart"/>
+      <w:r>
+        <w:t>pretrage</w:t>
+      </w:r>
+      <w:proofErr w:type="spellEnd"/>
+      <w:r>
+        <w:t xml:space="preserve"> </w:t>
+      </w:r>
+      <w:proofErr w:type="spellStart"/>
+      <w:r>
+        <w:t>igrača</w:t>
+      </w:r>
+      <w:proofErr w:type="spellEnd"/>
+      <w:r>
+        <w:t xml:space="preserve"> (</w:t>
+      </w:r>
+      <w:proofErr w:type="spellStart"/>
+      <w:r>
+        <w:t>alternativni</w:t>
+      </w:r>
+      <w:proofErr w:type="spellEnd"/>
+      <w:r>
+        <w:t xml:space="preserve"> </w:t>
+      </w:r>
+      <w:proofErr w:type="spellStart"/>
+      <w:r>
+        <w:t>tok</w:t>
+      </w:r>
+      <w:proofErr w:type="spellEnd"/>
+      <w:r>
+        <w:t xml:space="preserve"> </w:t>
+      </w:r>
+      <w:proofErr w:type="spellStart"/>
+      <w:r>
+        <w:t>događaja</w:t>
+      </w:r>
+      <w:proofErr w:type="spellEnd"/>
+      <w:r>
+        <w:t>)</w:t>
+      </w:r>
+    </w:p>
+    <w:p>
+      <w:pPr>
+        <w:pStyle w:val="ListParagraph"/>
+        <w:numPr>
+          <w:ilvl w:val="2"/>
+          <w:numId w:val="9"/>
+        </w:numPr>
+        <w:spacing w:line="240" w:lineRule="auto"/>
+        <w:jc w:val="both"/>
+      </w:pPr>
+      <w:r>
+        <w:t xml:space="preserve">U </w:t>
+      </w:r>
+      <w:proofErr w:type="spellStart"/>
+      <w:r>
+        <w:t>bazi</w:t>
+      </w:r>
+      <w:proofErr w:type="spellEnd"/>
+      <w:r>
+        <w:t xml:space="preserve"> </w:t>
+      </w:r>
+      <w:proofErr w:type="spellStart"/>
+      <w:r>
+        <w:t>nema</w:t>
+      </w:r>
+      <w:proofErr w:type="spellEnd"/>
+      <w:r>
+        <w:t xml:space="preserve"> </w:t>
+      </w:r>
+      <w:proofErr w:type="spellStart"/>
+      <w:r>
+        <w:t>podudaranja</w:t>
+      </w:r>
+      <w:proofErr w:type="spellEnd"/>
+      <w:r>
+        <w:t xml:space="preserve"> </w:t>
+      </w:r>
+      <w:proofErr w:type="spellStart"/>
+      <w:r>
+        <w:t>sa</w:t>
+      </w:r>
+      <w:proofErr w:type="spellEnd"/>
+      <w:r>
+        <w:t xml:space="preserve"> </w:t>
+      </w:r>
+      <w:proofErr w:type="spellStart"/>
+      <w:r>
+        <w:t>bilo</w:t>
+      </w:r>
+      <w:proofErr w:type="spellEnd"/>
+      <w:r>
+        <w:t xml:space="preserve"> </w:t>
+      </w:r>
+      <w:proofErr w:type="spellStart"/>
+      <w:r>
+        <w:t>kojim</w:t>
+      </w:r>
+      <w:proofErr w:type="spellEnd"/>
+      <w:r>
+        <w:t xml:space="preserve"> </w:t>
+      </w:r>
+      <w:proofErr w:type="spellStart"/>
+      <w:r>
+        <w:t>igračem</w:t>
+      </w:r>
+      <w:proofErr w:type="spellEnd"/>
+      <w:r>
+        <w:t xml:space="preserve"> </w:t>
+      </w:r>
+      <w:proofErr w:type="spellStart"/>
+      <w:r>
+        <w:t>na</w:t>
+      </w:r>
+      <w:proofErr w:type="spellEnd"/>
+      <w:r>
+        <w:t xml:space="preserve"> osnovu kriterijuma pretrage, te se korisniku </w:t>
+      </w:r>
+      <w:proofErr w:type="spellStart"/>
+      <w:r>
+        <w:t>ispisuje</w:t>
+      </w:r>
+      <w:proofErr w:type="spellEnd"/>
+      <w:r>
+        <w:t xml:space="preserve"> </w:t>
+      </w:r>
+      <w:proofErr w:type="spellStart"/>
+      <w:r>
+        <w:t>informacija</w:t>
+      </w:r>
+      <w:proofErr w:type="spellEnd"/>
+      <w:r>
+        <w:t xml:space="preserve"> „</w:t>
+      </w:r>
+      <w:proofErr w:type="spellStart"/>
+      <w:r>
+        <w:t>Nema</w:t>
+      </w:r>
+      <w:proofErr w:type="spellEnd"/>
+      <w:r>
+        <w:t xml:space="preserve"> </w:t>
+      </w:r>
+      <w:proofErr w:type="spellStart"/>
+      <w:r>
+        <w:t>rezultata</w:t>
+      </w:r>
+      <w:proofErr w:type="spellEnd"/>
+      <w:r>
+        <w:t>“</w:t>
+      </w:r>
+    </w:p>
+    <w:p>
+      <w:pPr>
+        <w:pStyle w:val="ListParagraph"/>
+        <w:spacing w:line="240" w:lineRule="auto"/>
+        <w:ind w:left="2880"/>
+        <w:jc w:val="both"/>
+      </w:pPr>
+    </w:p>
+    <w:p>
+      <w:pPr>
+        <w:pStyle w:val="ListParagraph"/>
         <w:numPr>
           <w:ilvl w:val="0"/>
           <w:numId w:val="18"/>
         </w:numPr>
         <w:jc w:val="both"/>
       </w:pPr>
+      <w:r>
+        <w:t xml:space="preserve">  </w:t>
+      </w:r>
       <w:proofErr w:type="spellStart"/>
       <w:r>
         <w:t>Uspešna</w:t>
@@ -5576,6 +5798,188 @@
     </w:p>
     <w:p>
       <w:pPr>
+        <w:pStyle w:val="ListParagraph"/>
+        <w:ind w:left="2520"/>
+        <w:jc w:val="both"/>
+      </w:pPr>
+    </w:p>
+    <w:p>
+      <w:pPr>
+        <w:pStyle w:val="ListParagraph"/>
+        <w:numPr>
+          <w:ilvl w:val="2"/>
+          <w:numId w:val="8"/>
+        </w:numPr>
+        <w:ind w:left="1560" w:hanging="426"/>
+        <w:jc w:val="both"/>
+      </w:pPr>
+      <w:proofErr w:type="spellStart"/>
+      <w:r>
+        <w:t>Nema</w:t>
+      </w:r>
+      <w:proofErr w:type="spellEnd"/>
+      <w:r>
+        <w:t xml:space="preserve"> </w:t>
+      </w:r>
+      <w:proofErr w:type="spellStart"/>
+      <w:r>
+        <w:t>rezultata</w:t>
+      </w:r>
+      <w:proofErr w:type="spellEnd"/>
+      <w:r>
+        <w:t xml:space="preserve"> </w:t>
+      </w:r>
+      <w:proofErr w:type="spellStart"/>
+      <w:r>
+        <w:t>za</w:t>
+      </w:r>
+      <w:proofErr w:type="spellEnd"/>
+      <w:r>
+        <w:t xml:space="preserve"> </w:t>
+      </w:r>
+      <w:proofErr w:type="spellStart"/>
+      <w:r>
+        <w:t>zadati</w:t>
+      </w:r>
+      <w:proofErr w:type="spellEnd"/>
+      <w:r>
+        <w:t xml:space="preserve"> </w:t>
+      </w:r>
+      <w:proofErr w:type="spellStart"/>
+      <w:r>
+        <w:t>kriterijium</w:t>
+      </w:r>
+      <w:proofErr w:type="spellEnd"/>
+      <w:r>
+        <w:t xml:space="preserve"> </w:t>
+      </w:r>
+      <w:proofErr w:type="spellStart"/>
+      <w:r>
+        <w:t>pretrage</w:t>
+      </w:r>
+      <w:proofErr w:type="spellEnd"/>
+      <w:r>
+        <w:t xml:space="preserve"> </w:t>
+      </w:r>
+      <w:proofErr w:type="spellStart"/>
+      <w:r>
+        <w:t>korisnika</w:t>
+      </w:r>
+      <w:proofErr w:type="spellEnd"/>
+      <w:r>
+        <w:t xml:space="preserve"> (</w:t>
+      </w:r>
+      <w:proofErr w:type="spellStart"/>
+      <w:r>
+        <w:t>alternativni</w:t>
+      </w:r>
+      <w:proofErr w:type="spellEnd"/>
+      <w:r>
+        <w:t xml:space="preserve"> </w:t>
+      </w:r>
+      <w:proofErr w:type="spellStart"/>
+      <w:r>
+        <w:t>tok</w:t>
+      </w:r>
+      <w:proofErr w:type="spellEnd"/>
+      <w:r>
+        <w:t xml:space="preserve"> </w:t>
+      </w:r>
+      <w:proofErr w:type="spellStart"/>
+      <w:r>
+        <w:t>događaja</w:t>
+      </w:r>
+      <w:proofErr w:type="spellEnd"/>
+      <w:r>
+        <w:t>)</w:t>
+      </w:r>
+    </w:p>
+    <w:p>
+      <w:pPr>
+        <w:pStyle w:val="ListParagraph"/>
+        <w:numPr>
+          <w:ilvl w:val="2"/>
+          <w:numId w:val="25"/>
+        </w:numPr>
+        <w:spacing w:line="240" w:lineRule="auto"/>
+        <w:jc w:val="both"/>
+      </w:pPr>
+      <w:r>
+        <w:t xml:space="preserve">U </w:t>
+      </w:r>
+      <w:proofErr w:type="spellStart"/>
+      <w:r>
+        <w:t>bazi</w:t>
+      </w:r>
+      <w:proofErr w:type="spellEnd"/>
+      <w:r>
+        <w:t xml:space="preserve"> </w:t>
+      </w:r>
+      <w:proofErr w:type="spellStart"/>
+      <w:r>
+        <w:t>nema</w:t>
+      </w:r>
+      <w:proofErr w:type="spellEnd"/>
+      <w:r>
+        <w:t xml:space="preserve"> </w:t>
+      </w:r>
+      <w:proofErr w:type="spellStart"/>
+      <w:r>
+        <w:t>podudaranja</w:t>
+      </w:r>
+      <w:proofErr w:type="spellEnd"/>
+      <w:r>
+        <w:t xml:space="preserve"> </w:t>
+      </w:r>
+      <w:proofErr w:type="spellStart"/>
+      <w:r>
+        <w:t>sa</w:t>
+      </w:r>
+      <w:proofErr w:type="spellEnd"/>
+      <w:r>
+        <w:t xml:space="preserve"> </w:t>
+      </w:r>
+      <w:proofErr w:type="spellStart"/>
+      <w:r>
+        <w:t>bilo</w:t>
+      </w:r>
+      <w:proofErr w:type="spellEnd"/>
+      <w:r>
+        <w:t xml:space="preserve"> </w:t>
+      </w:r>
+      <w:proofErr w:type="spellStart"/>
+      <w:r>
+        <w:t>kojim</w:t>
+      </w:r>
+      <w:proofErr w:type="spellEnd"/>
+      <w:r>
+        <w:t xml:space="preserve"> </w:t>
+      </w:r>
+      <w:proofErr w:type="spellStart"/>
+      <w:r>
+        <w:t>korisnikom</w:t>
+      </w:r>
+      <w:proofErr w:type="spellEnd"/>
+      <w:r>
+        <w:t xml:space="preserve"> </w:t>
+      </w:r>
+      <w:proofErr w:type="spellStart"/>
+      <w:r>
+        <w:t>na</w:t>
+      </w:r>
+      <w:proofErr w:type="spellEnd"/>
+      <w:r>
+        <w:t xml:space="preserve"> osnovu kriterijuma pretrage, te se korisniku ispisuje informacija „Nema rezultata“</w:t>
+      </w:r>
+    </w:p>
+    <w:p>
+      <w:pPr>
+        <w:ind w:left="2160"/>
+        <w:jc w:val="both"/>
+      </w:pPr>
+    </w:p>
+    <w:p>
+      <w:pPr>
         <w:ind w:left="1080"/>
         <w:jc w:val="both"/>
       </w:pPr>
@@ -5591,6 +5995,7 @@
       </w:pPr>
       <w:bookmarkStart w:id="9" w:name="_Toc477456191"/>
       <w:r>
+        <w:lastRenderedPageBreak/>
         <w:t xml:space="preserve"> </w:t>
       </w:r>
       <w:proofErr w:type="spellStart"/>
@@ -6372,6 +6777,232 @@
     </w:lvl>
   </w:abstractNum>
   <w:abstractNum w:abstractNumId="4">
+    <w:nsid w:val="1FFF448A"/>
+    <w:multiLevelType w:val="multilevel"/>
+    <w:tmpl w:val="2C32D914"/>
+    <w:lvl w:ilvl="0">
+      <w:start w:val="3"/>
+      <w:numFmt w:val="decimal"/>
+      <w:lvlText w:val="%1."/>
+      <w:lvlJc w:val="left"/>
+      <w:pPr>
+        <w:ind w:left="540" w:hanging="540"/>
+      </w:pPr>
+      <w:rPr>
+        <w:rFonts w:hint="default"/>
+      </w:rPr>
+    </w:lvl>
+    <w:lvl w:ilvl="1">
+      <w:start w:val="1"/>
+      <w:numFmt w:val="decimal"/>
+      <w:lvlText w:val="%1.%2."/>
+      <w:lvlJc w:val="left"/>
+      <w:pPr>
+        <w:ind w:left="1620" w:hanging="540"/>
+      </w:pPr>
+      <w:rPr>
+        <w:rFonts w:hint="default"/>
+      </w:rPr>
+    </w:lvl>
+    <w:lvl w:ilvl="2">
+      <w:start w:val="1"/>
+      <w:numFmt w:val="decimal"/>
+      <w:lvlText w:val="%1.%2.%3."/>
+      <w:lvlJc w:val="left"/>
+      <w:pPr>
+        <w:ind w:left="2880" w:hanging="720"/>
+      </w:pPr>
+      <w:rPr>
+        <w:rFonts w:hint="default"/>
+      </w:rPr>
+    </w:lvl>
+    <w:lvl w:ilvl="3">
+      <w:start w:val="1"/>
+      <w:numFmt w:val="decimal"/>
+      <w:lvlText w:val="%1.%2.%3.%4."/>
+      <w:lvlJc w:val="left"/>
+      <w:pPr>
+        <w:ind w:left="3960" w:hanging="720"/>
+      </w:pPr>
+      <w:rPr>
+        <w:rFonts w:hint="default"/>
+      </w:rPr>
+    </w:lvl>
+    <w:lvl w:ilvl="4">
+      <w:start w:val="1"/>
+      <w:numFmt w:val="decimal"/>
+      <w:lvlText w:val="%1.%2.%3.%4.%5."/>
+      <w:lvlJc w:val="left"/>
+      <w:pPr>
+        <w:ind w:left="5400" w:hanging="1080"/>
+      </w:pPr>
+      <w:rPr>
+        <w:rFonts w:hint="default"/>
+      </w:rPr>
+    </w:lvl>
+    <w:lvl w:ilvl="5">
+      <w:start w:val="1"/>
+      <w:numFmt w:val="decimal"/>
+      <w:lvlText w:val="%1.%2.%3.%4.%5.%6."/>
+      <w:lvlJc w:val="left"/>
+      <w:pPr>
+        <w:ind w:left="6480" w:hanging="1080"/>
+      </w:pPr>
+      <w:rPr>
+        <w:rFonts w:hint="default"/>
+      </w:rPr>
+    </w:lvl>
+    <w:lvl w:ilvl="6">
+      <w:start w:val="1"/>
+      <w:numFmt w:val="decimal"/>
+      <w:lvlText w:val="%1.%2.%3.%4.%5.%6.%7."/>
+      <w:lvlJc w:val="left"/>
+      <w:pPr>
+        <w:ind w:left="7920" w:hanging="1440"/>
+      </w:pPr>
+      <w:rPr>
+        <w:rFonts w:hint="default"/>
+      </w:rPr>
+    </w:lvl>
+    <w:lvl w:ilvl="7">
+      <w:start w:val="1"/>
+      <w:numFmt w:val="decimal"/>
+      <w:lvlText w:val="%1.%2.%3.%4.%5.%6.%7.%8."/>
+      <w:lvlJc w:val="left"/>
+      <w:pPr>
+        <w:ind w:left="9000" w:hanging="1440"/>
+      </w:pPr>
+      <w:rPr>
+        <w:rFonts w:hint="default"/>
+      </w:rPr>
+    </w:lvl>
+    <w:lvl w:ilvl="8">
+      <w:start w:val="1"/>
+      <w:numFmt w:val="decimal"/>
+      <w:lvlText w:val="%1.%2.%3.%4.%5.%6.%7.%8.%9."/>
+      <w:lvlJc w:val="left"/>
+      <w:pPr>
+        <w:ind w:left="10440" w:hanging="1800"/>
+      </w:pPr>
+      <w:rPr>
+        <w:rFonts w:hint="default"/>
+      </w:rPr>
+    </w:lvl>
+  </w:abstractNum>
+  <w:abstractNum w:abstractNumId="5">
+    <w:nsid w:val="22AA11A5"/>
+    <w:multiLevelType w:val="multilevel"/>
+    <w:tmpl w:val="2C32D914"/>
+    <w:lvl w:ilvl="0">
+      <w:start w:val="3"/>
+      <w:numFmt w:val="decimal"/>
+      <w:lvlText w:val="%1."/>
+      <w:lvlJc w:val="left"/>
+      <w:pPr>
+        <w:ind w:left="540" w:hanging="540"/>
+      </w:pPr>
+      <w:rPr>
+        <w:rFonts w:hint="default"/>
+      </w:rPr>
+    </w:lvl>
+    <w:lvl w:ilvl="1">
+      <w:start w:val="1"/>
+      <w:numFmt w:val="decimal"/>
+      <w:lvlText w:val="%1.%2."/>
+      <w:lvlJc w:val="left"/>
+      <w:pPr>
+        <w:ind w:left="1620" w:hanging="540"/>
+      </w:pPr>
+      <w:rPr>
+        <w:rFonts w:hint="default"/>
+      </w:rPr>
+    </w:lvl>
+    <w:lvl w:ilvl="2">
+      <w:start w:val="1"/>
+      <w:numFmt w:val="decimal"/>
+      <w:lvlText w:val="%1.%2.%3."/>
+      <w:lvlJc w:val="left"/>
+      <w:pPr>
+        <w:ind w:left="2880" w:hanging="720"/>
+      </w:pPr>
+      <w:rPr>
+        <w:rFonts w:hint="default"/>
+      </w:rPr>
+    </w:lvl>
+    <w:lvl w:ilvl="3">
+      <w:start w:val="1"/>
+      <w:numFmt w:val="decimal"/>
+      <w:lvlText w:val="%1.%2.%3.%4."/>
+      <w:lvlJc w:val="left"/>
+      <w:pPr>
+        <w:ind w:left="3960" w:hanging="720"/>
+      </w:pPr>
+      <w:rPr>
+        <w:rFonts w:hint="default"/>
+      </w:rPr>
+    </w:lvl>
+    <w:lvl w:ilvl="4">
+      <w:start w:val="1"/>
+      <w:numFmt w:val="decimal"/>
+      <w:lvlText w:val="%1.%2.%3.%4.%5."/>
+      <w:lvlJc w:val="left"/>
+      <w:pPr>
+        <w:ind w:left="5400" w:hanging="1080"/>
+      </w:pPr>
+      <w:rPr>
+        <w:rFonts w:hint="default"/>
+      </w:rPr>
+    </w:lvl>
+    <w:lvl w:ilvl="5">
+      <w:start w:val="1"/>
+      <w:numFmt w:val="decimal"/>
+      <w:lvlText w:val="%1.%2.%3.%4.%5.%6."/>
+      <w:lvlJc w:val="left"/>
+      <w:pPr>
+        <w:ind w:left="6480" w:hanging="1080"/>
+      </w:pPr>
+      <w:rPr>
+        <w:rFonts w:hint="default"/>
+      </w:rPr>
+    </w:lvl>
+    <w:lvl w:ilvl="6">
+      <w:start w:val="1"/>
+      <w:numFmt w:val="decimal"/>
+      <w:lvlText w:val="%1.%2.%3.%4.%5.%6.%7."/>
+      <w:lvlJc w:val="left"/>
+      <w:pPr>
+        <w:ind w:left="7920" w:hanging="1440"/>
+      </w:pPr>
+      <w:rPr>
+        <w:rFonts w:hint="default"/>
+      </w:rPr>
+    </w:lvl>
+    <w:lvl w:ilvl="7">
+      <w:start w:val="1"/>
+      <w:numFmt w:val="decimal"/>
+      <w:lvlText w:val="%1.%2.%3.%4.%5.%6.%7.%8."/>
+      <w:lvlJc w:val="left"/>
+      <w:pPr>
+        <w:ind w:left="9000" w:hanging="1440"/>
+      </w:pPr>
+      <w:rPr>
+        <w:rFonts w:hint="default"/>
+      </w:rPr>
+    </w:lvl>
+    <w:lvl w:ilvl="8">
+      <w:start w:val="1"/>
+      <w:numFmt w:val="decimal"/>
+      <w:lvlText w:val="%1.%2.%3.%4.%5.%6.%7.%8.%9."/>
+      <w:lvlJc w:val="left"/>
+      <w:pPr>
+        <w:ind w:left="10440" w:hanging="1800"/>
+      </w:pPr>
+      <w:rPr>
+        <w:rFonts w:hint="default"/>
+      </w:rPr>
+    </w:lvl>
+  </w:abstractNum>
+  <w:abstractNum w:abstractNumId="6">
     <w:nsid w:val="233855EB"/>
     <w:multiLevelType w:val="multilevel"/>
     <w:tmpl w:val="DC900730"/>
@@ -6489,7 +7120,7 @@
       </w:rPr>
     </w:lvl>
   </w:abstractNum>
-  <w:abstractNum w:abstractNumId="5">
+  <w:abstractNum w:abstractNumId="7">
     <w:nsid w:val="280C10A4"/>
     <w:multiLevelType w:val="hybridMultilevel"/>
     <w:tmpl w:val="0B923C66"/>
@@ -6602,7 +7233,7 @@
       </w:rPr>
     </w:lvl>
   </w:abstractNum>
-  <w:abstractNum w:abstractNumId="6">
+  <w:abstractNum w:abstractNumId="8">
     <w:nsid w:val="32617337"/>
     <w:multiLevelType w:val="hybridMultilevel"/>
     <w:tmpl w:val="AC04B32A"/>
@@ -6688,7 +7319,7 @@
       </w:pPr>
     </w:lvl>
   </w:abstractNum>
-  <w:abstractNum w:abstractNumId="7">
+  <w:abstractNum w:abstractNumId="9">
     <w:nsid w:val="3490249F"/>
     <w:multiLevelType w:val="multilevel"/>
     <w:tmpl w:val="B2308E66"/>
@@ -6810,7 +7441,7 @@
       </w:rPr>
     </w:lvl>
   </w:abstractNum>
-  <w:abstractNum w:abstractNumId="8">
+  <w:abstractNum w:abstractNumId="10">
     <w:nsid w:val="40A548D8"/>
     <w:multiLevelType w:val="hybridMultilevel"/>
     <w:tmpl w:val="7206B206"/>
@@ -6923,7 +7554,7 @@
       </w:rPr>
     </w:lvl>
   </w:abstractNum>
-  <w:abstractNum w:abstractNumId="9">
+  <w:abstractNum w:abstractNumId="11">
     <w:nsid w:val="412B5795"/>
     <w:multiLevelType w:val="hybridMultilevel"/>
     <w:tmpl w:val="6388CE78"/>
@@ -7036,7 +7667,7 @@
       </w:rPr>
     </w:lvl>
   </w:abstractNum>
-  <w:abstractNum w:abstractNumId="10">
+  <w:abstractNum w:abstractNumId="12">
     <w:nsid w:val="41477D48"/>
     <w:multiLevelType w:val="hybridMultilevel"/>
     <w:tmpl w:val="799AA134"/>
@@ -7149,7 +7780,7 @@
       </w:rPr>
     </w:lvl>
   </w:abstractNum>
-  <w:abstractNum w:abstractNumId="11">
+  <w:abstractNum w:abstractNumId="13">
     <w:nsid w:val="47E317C0"/>
     <w:multiLevelType w:val="hybridMultilevel"/>
     <w:tmpl w:val="9D7E7600"/>
@@ -7235,7 +7866,7 @@
       </w:pPr>
     </w:lvl>
   </w:abstractNum>
-  <w:abstractNum w:abstractNumId="12">
+  <w:abstractNum w:abstractNumId="14">
     <w:nsid w:val="48D136BA"/>
     <w:multiLevelType w:val="hybridMultilevel"/>
     <w:tmpl w:val="60BA2168"/>
@@ -7321,7 +7952,7 @@
       </w:pPr>
     </w:lvl>
   </w:abstractNum>
-  <w:abstractNum w:abstractNumId="13">
+  <w:abstractNum w:abstractNumId="15">
     <w:nsid w:val="4BBC206B"/>
     <w:multiLevelType w:val="multilevel"/>
     <w:tmpl w:val="97FAE634"/>
@@ -7441,7 +8072,7 @@
       </w:rPr>
     </w:lvl>
   </w:abstractNum>
-  <w:abstractNum w:abstractNumId="14">
+  <w:abstractNum w:abstractNumId="16">
     <w:nsid w:val="4F787567"/>
     <w:multiLevelType w:val="hybridMultilevel"/>
     <w:tmpl w:val="A386CCA2"/>
@@ -7527,7 +8158,7 @@
       </w:pPr>
     </w:lvl>
   </w:abstractNum>
-  <w:abstractNum w:abstractNumId="15">
+  <w:abstractNum w:abstractNumId="17">
     <w:nsid w:val="50AB06BC"/>
     <w:multiLevelType w:val="multilevel"/>
     <w:tmpl w:val="97FAE634"/>
@@ -7647,7 +8278,7 @@
       </w:rPr>
     </w:lvl>
   </w:abstractNum>
-  <w:abstractNum w:abstractNumId="16">
+  <w:abstractNum w:abstractNumId="18">
     <w:nsid w:val="5D293C44"/>
     <w:multiLevelType w:val="hybridMultilevel"/>
     <w:tmpl w:val="6E867600"/>
@@ -7760,7 +8391,128 @@
       </w:rPr>
     </w:lvl>
   </w:abstractNum>
-  <w:abstractNum w:abstractNumId="17">
+  <w:abstractNum w:abstractNumId="19">
+    <w:nsid w:val="637E2D1F"/>
+    <w:multiLevelType w:val="multilevel"/>
+    <w:tmpl w:val="9450600A"/>
+    <w:lvl w:ilvl="0">
+      <w:start w:val="4"/>
+      <w:numFmt w:val="decimal"/>
+      <w:lvlText w:val="%1."/>
+      <w:lvlJc w:val="left"/>
+      <w:pPr>
+        <w:ind w:left="2520" w:hanging="360"/>
+      </w:pPr>
+      <w:rPr>
+        <w:rFonts w:hint="default"/>
+      </w:rPr>
+    </w:lvl>
+    <w:lvl w:ilvl="1">
+      <w:start w:val="1"/>
+      <w:numFmt w:val="decimal"/>
+      <w:isLgl/>
+      <w:lvlText w:val="%1.%2."/>
+      <w:lvlJc w:val="left"/>
+      <w:pPr>
+        <w:ind w:left="2700" w:hanging="540"/>
+      </w:pPr>
+      <w:rPr>
+        <w:rFonts w:hint="default"/>
+      </w:rPr>
+    </w:lvl>
+    <w:lvl w:ilvl="2">
+      <w:start w:val="1"/>
+      <w:numFmt w:val="decimal"/>
+      <w:isLgl/>
+      <w:lvlText w:val="%1.%2.%3."/>
+      <w:lvlJc w:val="left"/>
+      <w:pPr>
+        <w:ind w:left="2880" w:hanging="720"/>
+      </w:pPr>
+      <w:rPr>
+        <w:rFonts w:hint="default"/>
+      </w:rPr>
+    </w:lvl>
+    <w:lvl w:ilvl="3">
+      <w:start w:val="1"/>
+      <w:numFmt w:val="decimal"/>
+      <w:isLgl/>
+      <w:lvlText w:val="%1.%2.%3.%4."/>
+      <w:lvlJc w:val="left"/>
+      <w:pPr>
+        <w:ind w:left="2880" w:hanging="720"/>
+      </w:pPr>
+      <w:rPr>
+        <w:rFonts w:hint="default"/>
+      </w:rPr>
+    </w:lvl>
+    <w:lvl w:ilvl="4">
+      <w:start w:val="1"/>
+      <w:numFmt w:val="decimal"/>
+      <w:isLgl/>
+      <w:lvlText w:val="%1.%2.%3.%4.%5."/>
+      <w:lvlJc w:val="left"/>
+      <w:pPr>
+        <w:ind w:left="3240" w:hanging="1080"/>
+      </w:pPr>
+      <w:rPr>
+        <w:rFonts w:hint="default"/>
+      </w:rPr>
+    </w:lvl>
+    <w:lvl w:ilvl="5">
+      <w:start w:val="1"/>
+      <w:numFmt w:val="decimal"/>
+      <w:isLgl/>
+      <w:lvlText w:val="%1.%2.%3.%4.%5.%6."/>
+      <w:lvlJc w:val="left"/>
+      <w:pPr>
+        <w:ind w:left="3240" w:hanging="1080"/>
+      </w:pPr>
+      <w:rPr>
+        <w:rFonts w:hint="default"/>
+      </w:rPr>
+    </w:lvl>
+    <w:lvl w:ilvl="6">
+      <w:start w:val="1"/>
+      <w:numFmt w:val="decimal"/>
+      <w:isLgl/>
+      <w:lvlText w:val="%1.%2.%3.%4.%5.%6.%7."/>
+      <w:lvlJc w:val="left"/>
+      <w:pPr>
+        <w:ind w:left="3600" w:hanging="1440"/>
+      </w:pPr>
+      <w:rPr>
+        <w:rFonts w:hint="default"/>
+      </w:rPr>
+    </w:lvl>
+    <w:lvl w:ilvl="7">
+      <w:start w:val="1"/>
+      <w:numFmt w:val="decimal"/>
+      <w:isLgl/>
+      <w:lvlText w:val="%1.%2.%3.%4.%5.%6.%7.%8."/>
+      <w:lvlJc w:val="left"/>
+      <w:pPr>
+        <w:ind w:left="3600" w:hanging="1440"/>
+      </w:pPr>
+      <w:rPr>
+        <w:rFonts w:hint="default"/>
+      </w:rPr>
+    </w:lvl>
+    <w:lvl w:ilvl="8">
+      <w:start w:val="1"/>
+      <w:numFmt w:val="decimal"/>
+      <w:isLgl/>
+      <w:lvlText w:val="%1.%2.%3.%4.%5.%6.%7.%8.%9."/>
+      <w:lvlJc w:val="left"/>
+      <w:pPr>
+        <w:ind w:left="3960" w:hanging="1800"/>
+      </w:pPr>
+      <w:rPr>
+        <w:rFonts w:hint="default"/>
+      </w:rPr>
+    </w:lvl>
+  </w:abstractNum>
+  <w:abstractNum w:abstractNumId="20">
     <w:nsid w:val="65EF44F6"/>
     <w:multiLevelType w:val="multilevel"/>
     <w:tmpl w:val="97FAE634"/>
@@ -7880,7 +8632,7 @@
       </w:rPr>
     </w:lvl>
   </w:abstractNum>
-  <w:abstractNum w:abstractNumId="18">
+  <w:abstractNum w:abstractNumId="21">
     <w:nsid w:val="72480155"/>
     <w:multiLevelType w:val="multilevel"/>
     <w:tmpl w:val="97FAE634"/>
@@ -8000,7 +8752,7 @@
       </w:rPr>
     </w:lvl>
   </w:abstractNum>
-  <w:abstractNum w:abstractNumId="19">
+  <w:abstractNum w:abstractNumId="22">
     <w:nsid w:val="73AF462A"/>
     <w:multiLevelType w:val="hybridMultilevel"/>
     <w:tmpl w:val="D66A52D2"/>
@@ -8113,7 +8865,7 @@
       </w:rPr>
     </w:lvl>
   </w:abstractNum>
-  <w:abstractNum w:abstractNumId="20">
+  <w:abstractNum w:abstractNumId="23">
     <w:nsid w:val="752727E6"/>
     <w:multiLevelType w:val="hybridMultilevel"/>
     <w:tmpl w:val="C29EB104"/>
@@ -8226,7 +8978,7 @@
       </w:rPr>
     </w:lvl>
   </w:abstractNum>
-  <w:abstractNum w:abstractNumId="21">
+  <w:abstractNum w:abstractNumId="24">
     <w:nsid w:val="771119B1"/>
     <w:multiLevelType w:val="hybridMultilevel"/>
     <w:tmpl w:val="911A3C8C"/>
@@ -8340,46 +9092,46 @@
     </w:lvl>
   </w:abstractNum>
   <w:num w:numId="1">
-    <w:abstractNumId w:val="7"/>
+    <w:abstractNumId w:val="9"/>
   </w:num>
   <w:num w:numId="2">
-    <w:abstractNumId w:val="16"/>
+    <w:abstractNumId w:val="18"/>
   </w:num>
   <w:num w:numId="3">
-    <w:abstractNumId w:val="9"/>
+    <w:abstractNumId w:val="11"/>
   </w:num>
   <w:num w:numId="4">
+    <w:abstractNumId w:val="24"/>
+  </w:num>
+  <w:num w:numId="5">
     <w:abstractNumId w:val="21"/>
   </w:num>
-  <w:num w:numId="5">
-    <w:abstractNumId w:val="18"/>
-  </w:num>
   <w:num w:numId="6">
-    <w:abstractNumId w:val="13"/>
+    <w:abstractNumId w:val="15"/>
   </w:num>
   <w:num w:numId="7">
+    <w:abstractNumId w:val="20"/>
+  </w:num>
+  <w:num w:numId="8">
     <w:abstractNumId w:val="17"/>
   </w:num>
-  <w:num w:numId="8">
-    <w:abstractNumId w:val="15"/>
-  </w:num>
   <w:num w:numId="9">
-    <w:abstractNumId w:val="4"/>
+    <w:abstractNumId w:val="6"/>
   </w:num>
   <w:num w:numId="10">
-    <w:abstractNumId w:val="11"/>
+    <w:abstractNumId w:val="13"/>
   </w:num>
   <w:num w:numId="11">
     <w:abstractNumId w:val="2"/>
   </w:num>
   <w:num w:numId="12">
-    <w:abstractNumId w:val="10"/>
+    <w:abstractNumId w:val="12"/>
   </w:num>
   <w:num w:numId="13">
-    <w:abstractNumId w:val="5"/>
+    <w:abstractNumId w:val="7"/>
   </w:num>
   <w:num w:numId="14">
-    <w:abstractNumId w:val="8"/>
+    <w:abstractNumId w:val="10"/>
   </w:num>
   <w:num w:numId="15">
     <w:abstractNumId w:val="0"/>
@@ -8388,22 +9140,31 @@
     <w:abstractNumId w:val="3"/>
   </w:num>
   <w:num w:numId="17">
-    <w:abstractNumId w:val="20"/>
+    <w:abstractNumId w:val="23"/>
   </w:num>
   <w:num w:numId="18">
-    <w:abstractNumId w:val="19"/>
+    <w:abstractNumId w:val="22"/>
   </w:num>
   <w:num w:numId="19">
-    <w:abstractNumId w:val="12"/>
+    <w:abstractNumId w:val="14"/>
   </w:num>
   <w:num w:numId="20">
-    <w:abstractNumId w:val="6"/>
+    <w:abstractNumId w:val="8"/>
   </w:num>
   <w:num w:numId="21">
-    <w:abstractNumId w:val="14"/>
+    <w:abstractNumId w:val="16"/>
   </w:num>
   <w:num w:numId="22">
     <w:abstractNumId w:val="1"/>
+  </w:num>
+  <w:num w:numId="23">
+    <w:abstractNumId w:val="5"/>
+  </w:num>
+  <w:num w:numId="24">
+    <w:abstractNumId w:val="4"/>
+  </w:num>
+  <w:num w:numId="25">
+    <w:abstractNumId w:val="19"/>
   </w:num>
 </w:numbering>
 </file>

</xml_diff>